<commit_message>
Updated for Spring 2023
</commit_message>
<xml_diff>
--- a/CIST 1600 Syllabus - Python Programming.docx
+++ b/CIST 1600 Syllabus - Python Programming.docx
@@ -39,7 +39,10 @@
         <w:t>Fall</w:t>
       </w:r>
       <w:r>
-        <w:t xml:space="preserve"> 2021</w:t>
+        <w:t xml:space="preserve"> 202</w:t>
+      </w:r>
+      <w:r>
+        <w:t>2</w:t>
       </w:r>
     </w:p>
     <w:p>
@@ -128,6 +131,20 @@
                 <w:sz w:val="20"/>
                 <w:szCs w:val="20"/>
               </w:rPr>
+              <w:t xml:space="preserve">Section 001: MW 9:00 – 10:15 </w:t>
+            </w:r>
+            <w:r>
+              <w:rPr>
+                <w:sz w:val="20"/>
+                <w:szCs w:val="20"/>
+              </w:rPr>
+              <w:br/>
+            </w:r>
+            <w:r>
+              <w:rPr>
+                <w:sz w:val="20"/>
+                <w:szCs w:val="20"/>
+              </w:rPr>
               <w:t>Section 850: Online</w:t>
             </w:r>
           </w:p>
@@ -181,6 +198,20 @@
                 <w:szCs w:val="20"/>
               </w:rPr>
             </w:pPr>
+            <w:r>
+              <w:rPr>
+                <w:sz w:val="20"/>
+                <w:szCs w:val="20"/>
+              </w:rPr>
+              <w:t>PKI 361</w:t>
+            </w:r>
+            <w:r>
+              <w:rPr>
+                <w:sz w:val="20"/>
+                <w:szCs w:val="20"/>
+              </w:rPr>
+              <w:br/>
+            </w:r>
             <w:r>
               <w:rPr>
                 <w:sz w:val="20"/>
@@ -384,8 +415,6 @@
                 <w:szCs w:val="20"/>
               </w:rPr>
             </w:pPr>
-            <w:bookmarkStart w:id="2" w:name="_GoBack"/>
-            <w:bookmarkEnd w:id="2"/>
           </w:p>
         </w:tc>
       </w:tr>
@@ -414,7 +443,7 @@
                 <w:sz w:val="20"/>
                 <w:szCs w:val="20"/>
               </w:rPr>
-              <w:t>Course Overview</w:t>
+              <w:t>Course TA</w:t>
             </w:r>
           </w:p>
         </w:tc>
@@ -441,64 +470,45 @@
                 <w:sz w:val="20"/>
                 <w:szCs w:val="20"/>
               </w:rPr>
-              <w:t>This course will support Cybersecurity and Si2 curricular efforts to equip students with practical scripting, visualization, and analysis skills relevant to their program curricula. The course will be designed around a number of extensible, updatable, modules. Initially, the course will target students</w:t>
-            </w:r>
-            <w:r>
-              <w:rPr>
-                <w:sz w:val="20"/>
-                <w:szCs w:val="20"/>
-              </w:rPr>
-              <w:t xml:space="preserve"> who only need one programming course in their major</w:t>
-            </w:r>
-            <w:r>
-              <w:rPr>
-                <w:sz w:val="20"/>
-                <w:szCs w:val="20"/>
-              </w:rPr>
-              <w:t>, but is designed to accommodate</w:t>
-            </w:r>
-            <w:r>
-              <w:rPr>
-                <w:sz w:val="20"/>
-                <w:szCs w:val="20"/>
-              </w:rPr>
-              <w:t xml:space="preserve"> cybersecurity, bioinformatics,</w:t>
-            </w:r>
-            <w:r>
-              <w:rPr>
-                <w:sz w:val="20"/>
-                <w:szCs w:val="20"/>
-              </w:rPr>
-              <w:t xml:space="preserve"> </w:t>
-            </w:r>
-            <w:r>
-              <w:rPr>
-                <w:sz w:val="20"/>
-                <w:szCs w:val="20"/>
-              </w:rPr>
-              <w:t>and</w:t>
-            </w:r>
-            <w:r>
-              <w:rPr>
-                <w:sz w:val="20"/>
-                <w:szCs w:val="20"/>
-              </w:rPr>
-              <w:t xml:space="preserve"> ITIN</w:t>
-            </w:r>
-            <w:r>
-              <w:rPr>
-                <w:sz w:val="20"/>
-                <w:szCs w:val="20"/>
-              </w:rPr>
-              <w:t xml:space="preserve"> </w:t>
-            </w:r>
-            <w:r>
-              <w:rPr>
-                <w:sz w:val="20"/>
-                <w:szCs w:val="20"/>
-              </w:rPr>
-              <w:t>modules to be developed by the cognizant program committees at a later date.</w:t>
-            </w:r>
+              <w:t xml:space="preserve">Md </w:t>
+            </w:r>
+            <w:proofErr w:type="spellStart"/>
+            <w:r>
+              <w:rPr>
+                <w:sz w:val="20"/>
+                <w:szCs w:val="20"/>
+              </w:rPr>
+              <w:t>Ashaduzzaman</w:t>
+            </w:r>
+            <w:proofErr w:type="spellEnd"/>
+          </w:p>
+          <w:p>
+            <w:pPr>
+              <w:jc w:val="both"/>
+              <w:rPr>
+                <w:sz w:val="20"/>
+                <w:szCs w:val="20"/>
+              </w:rPr>
+            </w:pPr>
+            <w:r>
+              <w:rPr>
+                <w:sz w:val="20"/>
+                <w:szCs w:val="20"/>
+              </w:rPr>
+              <w:t xml:space="preserve">Email: </w:t>
+            </w:r>
+            <w:hyperlink r:id="rId6" w:history="1">
+              <w:r>
+                <w:rPr>
+                  <w:rStyle w:val="Hyperlink"/>
+                  <w:sz w:val="20"/>
+                  <w:szCs w:val="20"/>
+                </w:rPr>
+                <w:t>aashaduzzaman@unomaha.edu</w:t>
+              </w:r>
+            </w:hyperlink>
+            <w:bookmarkStart w:id="2" w:name="_GoBack"/>
+            <w:bookmarkEnd w:id="2"/>
           </w:p>
         </w:tc>
       </w:tr>
@@ -527,7 +537,7 @@
                 <w:sz w:val="20"/>
                 <w:szCs w:val="20"/>
               </w:rPr>
-              <w:t>Prerequisites</w:t>
+              <w:t>Course Overview</w:t>
             </w:r>
           </w:p>
         </w:tc>
@@ -543,26 +553,74 @@
           </w:tcPr>
           <w:p>
             <w:pPr>
-              <w:widowControl w:val="0"/>
-              <w:spacing w:line="240" w:lineRule="auto"/>
-              <w:rPr>
-                <w:sz w:val="20"/>
-                <w:szCs w:val="20"/>
-              </w:rPr>
-            </w:pPr>
-            <w:r>
-              <w:rPr>
-                <w:sz w:val="20"/>
-                <w:szCs w:val="20"/>
-              </w:rPr>
-              <w:t>CSCI 1200</w:t>
-            </w:r>
-            <w:r>
-              <w:rPr>
-                <w:sz w:val="20"/>
-                <w:szCs w:val="20"/>
-              </w:rPr>
-              <w:t xml:space="preserve"> or CIST 1300</w:t>
+              <w:jc w:val="both"/>
+              <w:rPr>
+                <w:sz w:val="20"/>
+                <w:szCs w:val="20"/>
+              </w:rPr>
+            </w:pPr>
+            <w:r>
+              <w:rPr>
+                <w:sz w:val="20"/>
+                <w:szCs w:val="20"/>
+              </w:rPr>
+              <w:t>This course will support Cybersecurity and Si2 curricular efforts to equip students with practical scripting, visualization, and analysis skills relevant to their program curricula. The course will be designed around a number of extensible, updatable, modules. Initially, the course will target students</w:t>
+            </w:r>
+            <w:r>
+              <w:rPr>
+                <w:sz w:val="20"/>
+                <w:szCs w:val="20"/>
+              </w:rPr>
+              <w:t xml:space="preserve"> who only need one programming course in their major</w:t>
+            </w:r>
+            <w:r>
+              <w:rPr>
+                <w:sz w:val="20"/>
+                <w:szCs w:val="20"/>
+              </w:rPr>
+              <w:t>, but is designed to accommodate</w:t>
+            </w:r>
+            <w:r>
+              <w:rPr>
+                <w:sz w:val="20"/>
+                <w:szCs w:val="20"/>
+              </w:rPr>
+              <w:t xml:space="preserve"> cybersecurity, bioinformatics,</w:t>
+            </w:r>
+            <w:r>
+              <w:rPr>
+                <w:sz w:val="20"/>
+                <w:szCs w:val="20"/>
+              </w:rPr>
+              <w:t xml:space="preserve"> </w:t>
+            </w:r>
+            <w:r>
+              <w:rPr>
+                <w:sz w:val="20"/>
+                <w:szCs w:val="20"/>
+              </w:rPr>
+              <w:t>and</w:t>
+            </w:r>
+            <w:r>
+              <w:rPr>
+                <w:sz w:val="20"/>
+                <w:szCs w:val="20"/>
+              </w:rPr>
+              <w:t xml:space="preserve"> ITIN</w:t>
+            </w:r>
+            <w:r>
+              <w:rPr>
+                <w:sz w:val="20"/>
+                <w:szCs w:val="20"/>
+              </w:rPr>
+              <w:t xml:space="preserve"> </w:t>
+            </w:r>
+            <w:r>
+              <w:rPr>
+                <w:sz w:val="20"/>
+                <w:szCs w:val="20"/>
+              </w:rPr>
+              <w:t>modules to be developed by the cognizant program committees at a later date.</w:t>
             </w:r>
           </w:p>
         </w:tc>
@@ -592,7 +650,7 @@
                 <w:sz w:val="20"/>
                 <w:szCs w:val="20"/>
               </w:rPr>
-              <w:t>Course Text</w:t>
+              <w:t>Prerequisites</w:t>
             </w:r>
           </w:p>
         </w:tc>
@@ -608,18 +666,26 @@
           </w:tcPr>
           <w:p>
             <w:pPr>
-              <w:spacing w:line="240" w:lineRule="auto"/>
-              <w:rPr>
-                <w:sz w:val="20"/>
-                <w:szCs w:val="20"/>
-              </w:rPr>
-            </w:pPr>
-            <w:r>
-              <w:rPr>
-                <w:sz w:val="20"/>
-                <w:szCs w:val="20"/>
-              </w:rPr>
-              <w:t>None</w:t>
+              <w:widowControl w:val="0"/>
+              <w:spacing w:line="240" w:lineRule="auto"/>
+              <w:rPr>
+                <w:sz w:val="20"/>
+                <w:szCs w:val="20"/>
+              </w:rPr>
+            </w:pPr>
+            <w:r>
+              <w:rPr>
+                <w:sz w:val="20"/>
+                <w:szCs w:val="20"/>
+              </w:rPr>
+              <w:t>CSCI 1200</w:t>
+            </w:r>
+            <w:r>
+              <w:rPr>
+                <w:sz w:val="20"/>
+                <w:szCs w:val="20"/>
+              </w:rPr>
+              <w:t xml:space="preserve"> or CIST 1300</w:t>
             </w:r>
           </w:p>
         </w:tc>
@@ -649,7 +715,7 @@
                 <w:sz w:val="20"/>
                 <w:szCs w:val="20"/>
               </w:rPr>
-              <w:t>Academic Integrity</w:t>
+              <w:t>Course Text</w:t>
             </w:r>
           </w:p>
         </w:tc>
@@ -676,111 +742,7 @@
                 <w:sz w:val="20"/>
                 <w:szCs w:val="20"/>
               </w:rPr>
-              <w:t xml:space="preserve">Helping other students on assignments is generally encouraged, but students must author and complete their own work. No cooperation or sharing is permitted on examinations. </w:t>
-            </w:r>
-          </w:p>
-          <w:p>
-            <w:pPr>
-              <w:spacing w:line="240" w:lineRule="auto"/>
-              <w:rPr>
-                <w:sz w:val="20"/>
-                <w:szCs w:val="20"/>
-              </w:rPr>
-            </w:pPr>
-          </w:p>
-          <w:p>
-            <w:pPr>
-              <w:spacing w:line="240" w:lineRule="auto"/>
-              <w:rPr>
-                <w:sz w:val="20"/>
-                <w:szCs w:val="20"/>
-              </w:rPr>
-            </w:pPr>
-            <w:r>
-              <w:rPr>
-                <w:sz w:val="20"/>
-                <w:szCs w:val="20"/>
-              </w:rPr>
-              <w:t xml:space="preserve">If you are not sure about the difference between permitted cooperation and prohibited misconduct for a </w:t>
-            </w:r>
-            <w:r>
-              <w:rPr>
-                <w:sz w:val="20"/>
-                <w:szCs w:val="20"/>
-              </w:rPr>
-              <w:t>situation</w:t>
-            </w:r>
-            <w:r>
-              <w:rPr>
-                <w:sz w:val="20"/>
-                <w:szCs w:val="20"/>
-              </w:rPr>
-              <w:t xml:space="preserve">, you must acquire clarification from the Instructor. </w:t>
-            </w:r>
-          </w:p>
-          <w:p>
-            <w:pPr>
-              <w:spacing w:line="240" w:lineRule="auto"/>
-              <w:rPr>
-                <w:sz w:val="20"/>
-                <w:szCs w:val="20"/>
-              </w:rPr>
-            </w:pPr>
-          </w:p>
-          <w:p>
-            <w:pPr>
-              <w:spacing w:line="240" w:lineRule="auto"/>
-              <w:rPr>
-                <w:sz w:val="20"/>
-                <w:szCs w:val="20"/>
-              </w:rPr>
-            </w:pPr>
-            <w:r>
-              <w:rPr>
-                <w:sz w:val="20"/>
-                <w:szCs w:val="20"/>
-              </w:rPr>
-              <w:t xml:space="preserve">Every submittal which is determined by the Instructor to be a copy of another submittal will be scored as zero.  It is your responsibility to protect your work </w:t>
-            </w:r>
-            <w:r>
-              <w:rPr>
-                <w:sz w:val="20"/>
-                <w:szCs w:val="20"/>
-              </w:rPr>
-              <w:t>from being copied.</w:t>
-            </w:r>
-            <w:r>
-              <w:rPr>
-                <w:sz w:val="20"/>
-                <w:szCs w:val="20"/>
-              </w:rPr>
-              <w:t xml:space="preserve"> It is your responsibility to clean your workstation so that subsequent users of that workstation cannot copy your work. </w:t>
-            </w:r>
-          </w:p>
-          <w:p>
-            <w:pPr>
-              <w:spacing w:line="240" w:lineRule="auto"/>
-              <w:rPr>
-                <w:sz w:val="20"/>
-                <w:szCs w:val="20"/>
-              </w:rPr>
-            </w:pPr>
-          </w:p>
-          <w:p>
-            <w:pPr>
-              <w:spacing w:line="240" w:lineRule="auto"/>
-              <w:rPr>
-                <w:sz w:val="20"/>
-                <w:szCs w:val="20"/>
-              </w:rPr>
-            </w:pPr>
-            <w:r>
-              <w:rPr>
-                <w:sz w:val="20"/>
-                <w:szCs w:val="20"/>
-              </w:rPr>
-              <w:lastRenderedPageBreak/>
-              <w:t xml:space="preserve">Allowing your work to be copied is considered a failure on the assignment, but may not be academic misconduct. Copying another student's work and/or misrepresenting another's work as your own is academic misconduct. The procedures and sanctions for incidents of academic dishonesty, academic misconduct, and other violations of academic integrity will be governed by UNO policies as documented in the publication "Undergraduate Academic Integrity" available in the UNO IS&amp;T Dean's Office. </w:t>
+              <w:t>None</w:t>
             </w:r>
           </w:p>
         </w:tc>
@@ -810,8 +772,7 @@
                 <w:sz w:val="20"/>
                 <w:szCs w:val="20"/>
               </w:rPr>
-              <w:lastRenderedPageBreak/>
-              <w:t>Attendance</w:t>
+              <w:t>Academic Integrity</w:t>
             </w:r>
           </w:p>
         </w:tc>
@@ -838,7 +799,111 @@
                 <w:sz w:val="20"/>
                 <w:szCs w:val="20"/>
               </w:rPr>
-              <w:t xml:space="preserve">Classroom attendance and participation is expected and required. If a student is unable to attend a class, it is their responsibility to learn the material covered in the missed class. </w:t>
+              <w:t xml:space="preserve">Helping other students on assignments is generally encouraged, but students must author and complete their own work. No cooperation or sharing is permitted on examinations. </w:t>
+            </w:r>
+          </w:p>
+          <w:p>
+            <w:pPr>
+              <w:spacing w:line="240" w:lineRule="auto"/>
+              <w:rPr>
+                <w:sz w:val="20"/>
+                <w:szCs w:val="20"/>
+              </w:rPr>
+            </w:pPr>
+          </w:p>
+          <w:p>
+            <w:pPr>
+              <w:spacing w:line="240" w:lineRule="auto"/>
+              <w:rPr>
+                <w:sz w:val="20"/>
+                <w:szCs w:val="20"/>
+              </w:rPr>
+            </w:pPr>
+            <w:r>
+              <w:rPr>
+                <w:sz w:val="20"/>
+                <w:szCs w:val="20"/>
+              </w:rPr>
+              <w:t xml:space="preserve">If you are not sure about the difference between permitted cooperation and prohibited misconduct for a </w:t>
+            </w:r>
+            <w:r>
+              <w:rPr>
+                <w:sz w:val="20"/>
+                <w:szCs w:val="20"/>
+              </w:rPr>
+              <w:t>situation</w:t>
+            </w:r>
+            <w:r>
+              <w:rPr>
+                <w:sz w:val="20"/>
+                <w:szCs w:val="20"/>
+              </w:rPr>
+              <w:t xml:space="preserve">, you must acquire clarification from the Instructor. </w:t>
+            </w:r>
+          </w:p>
+          <w:p>
+            <w:pPr>
+              <w:spacing w:line="240" w:lineRule="auto"/>
+              <w:rPr>
+                <w:sz w:val="20"/>
+                <w:szCs w:val="20"/>
+              </w:rPr>
+            </w:pPr>
+          </w:p>
+          <w:p>
+            <w:pPr>
+              <w:spacing w:line="240" w:lineRule="auto"/>
+              <w:rPr>
+                <w:sz w:val="20"/>
+                <w:szCs w:val="20"/>
+              </w:rPr>
+            </w:pPr>
+            <w:r>
+              <w:rPr>
+                <w:sz w:val="20"/>
+                <w:szCs w:val="20"/>
+              </w:rPr>
+              <w:lastRenderedPageBreak/>
+              <w:t xml:space="preserve">Every submittal which is determined by the Instructor to be a copy of another submittal will be scored as zero.  It is your responsibility to protect your work </w:t>
+            </w:r>
+            <w:r>
+              <w:rPr>
+                <w:sz w:val="20"/>
+                <w:szCs w:val="20"/>
+              </w:rPr>
+              <w:t>from being copied.</w:t>
+            </w:r>
+            <w:r>
+              <w:rPr>
+                <w:sz w:val="20"/>
+                <w:szCs w:val="20"/>
+              </w:rPr>
+              <w:t xml:space="preserve"> It is your responsibility to clean your workstation so that subsequent users of that workstation cannot copy your work. </w:t>
+            </w:r>
+          </w:p>
+          <w:p>
+            <w:pPr>
+              <w:spacing w:line="240" w:lineRule="auto"/>
+              <w:rPr>
+                <w:sz w:val="20"/>
+                <w:szCs w:val="20"/>
+              </w:rPr>
+            </w:pPr>
+          </w:p>
+          <w:p>
+            <w:pPr>
+              <w:spacing w:line="240" w:lineRule="auto"/>
+              <w:rPr>
+                <w:sz w:val="20"/>
+                <w:szCs w:val="20"/>
+              </w:rPr>
+            </w:pPr>
+            <w:r>
+              <w:rPr>
+                <w:sz w:val="20"/>
+                <w:szCs w:val="20"/>
+              </w:rPr>
+              <w:t xml:space="preserve">Allowing your work to be copied is considered a failure on the assignment, but may not be academic misconduct. Copying another student's work and/or misrepresenting another's work as your own is academic misconduct. The procedures and sanctions for incidents of academic dishonesty, academic misconduct, and other violations of academic integrity will be governed by UNO policies as documented in the publication "Undergraduate Academic Integrity" available in the UNO IS&amp;T Dean's Office. </w:t>
             </w:r>
           </w:p>
         </w:tc>
@@ -868,7 +933,8 @@
                 <w:sz w:val="20"/>
                 <w:szCs w:val="20"/>
               </w:rPr>
-              <w:t>Assignments</w:t>
+              <w:lastRenderedPageBreak/>
+              <w:t>Attendance</w:t>
             </w:r>
           </w:p>
         </w:tc>
@@ -895,28 +961,7 @@
                 <w:sz w:val="20"/>
                 <w:szCs w:val="20"/>
               </w:rPr>
-              <w:t xml:space="preserve">Multiple </w:t>
-            </w:r>
-            <w:r>
-              <w:rPr>
-                <w:sz w:val="20"/>
-                <w:szCs w:val="20"/>
-              </w:rPr>
-              <w:t xml:space="preserve">programming </w:t>
-            </w:r>
-            <w:r>
-              <w:rPr>
-                <w:sz w:val="20"/>
-                <w:szCs w:val="20"/>
-              </w:rPr>
-              <w:t>assignments</w:t>
-            </w:r>
-            <w:r>
-              <w:rPr>
-                <w:sz w:val="20"/>
-                <w:szCs w:val="20"/>
-              </w:rPr>
-              <w:t xml:space="preserve"> will be used throughout the course to learn and demonstrate an understanding of the course material. Class time will be given for lab exercises. </w:t>
+              <w:t xml:space="preserve">Classroom attendance and participation is expected and required. If a student is unable to attend a class, it is their responsibility to learn the material covered in the missed class. </w:t>
             </w:r>
           </w:p>
         </w:tc>
@@ -946,7 +991,7 @@
                 <w:sz w:val="20"/>
                 <w:szCs w:val="20"/>
               </w:rPr>
-              <w:t>Retained Copies</w:t>
+              <w:t>Assignments</w:t>
             </w:r>
           </w:p>
         </w:tc>
@@ -973,7 +1018,28 @@
                 <w:sz w:val="20"/>
                 <w:szCs w:val="20"/>
               </w:rPr>
-              <w:t xml:space="preserve">The Bachelor of Science Information Systems (BIS) and Bachelor of Science Computer Science (BCS) Programs are accredited by ABET, the accreditation board for engineering and technology. This organization requires that we keep samples of student work. Unless you specify otherwise, I may retain the original copy of your exams and assignments for accreditation purposes and return a copy to you. </w:t>
+              <w:t xml:space="preserve">Multiple </w:t>
+            </w:r>
+            <w:r>
+              <w:rPr>
+                <w:sz w:val="20"/>
+                <w:szCs w:val="20"/>
+              </w:rPr>
+              <w:t xml:space="preserve">programming </w:t>
+            </w:r>
+            <w:r>
+              <w:rPr>
+                <w:sz w:val="20"/>
+                <w:szCs w:val="20"/>
+              </w:rPr>
+              <w:t>assignments</w:t>
+            </w:r>
+            <w:r>
+              <w:rPr>
+                <w:sz w:val="20"/>
+                <w:szCs w:val="20"/>
+              </w:rPr>
+              <w:t xml:space="preserve"> will be used throughout the course to learn and demonstrate an understanding of the course material. Class time will be given for lab exercises. </w:t>
             </w:r>
           </w:p>
         </w:tc>
@@ -1003,7 +1069,7 @@
                 <w:sz w:val="20"/>
                 <w:szCs w:val="20"/>
               </w:rPr>
-              <w:t>Grading</w:t>
+              <w:t>Retained Copies</w:t>
             </w:r>
           </w:p>
         </w:tc>
@@ -1030,6 +1096,63 @@
                 <w:sz w:val="20"/>
                 <w:szCs w:val="20"/>
               </w:rPr>
+              <w:t xml:space="preserve">The Bachelor of Science Information Systems (BIS) and Bachelor of Science Computer Science (BCS) Programs are accredited by ABET, the accreditation board for engineering and technology. This organization requires that we keep samples of student work. Unless you specify otherwise, I may retain the original copy of your exams and assignments for accreditation purposes and return a copy to you. </w:t>
+            </w:r>
+          </w:p>
+        </w:tc>
+      </w:tr>
+      <w:tr>
+        <w:tc>
+          <w:tcPr>
+            <w:tcW w:w="2175" w:type="dxa"/>
+            <w:tcMar>
+              <w:top w:w="100" w:type="dxa"/>
+              <w:left w:w="100" w:type="dxa"/>
+              <w:bottom w:w="100" w:type="dxa"/>
+              <w:right w:w="100" w:type="dxa"/>
+            </w:tcMar>
+          </w:tcPr>
+          <w:p>
+            <w:pPr>
+              <w:widowControl w:val="0"/>
+              <w:spacing w:line="240" w:lineRule="auto"/>
+              <w:rPr>
+                <w:sz w:val="20"/>
+                <w:szCs w:val="20"/>
+              </w:rPr>
+            </w:pPr>
+            <w:r>
+              <w:rPr>
+                <w:sz w:val="20"/>
+                <w:szCs w:val="20"/>
+              </w:rPr>
+              <w:t>Grading</w:t>
+            </w:r>
+          </w:p>
+        </w:tc>
+        <w:tc>
+          <w:tcPr>
+            <w:tcW w:w="7185" w:type="dxa"/>
+            <w:tcMar>
+              <w:top w:w="100" w:type="dxa"/>
+              <w:left w:w="100" w:type="dxa"/>
+              <w:bottom w:w="100" w:type="dxa"/>
+              <w:right w:w="100" w:type="dxa"/>
+            </w:tcMar>
+          </w:tcPr>
+          <w:p>
+            <w:pPr>
+              <w:spacing w:line="240" w:lineRule="auto"/>
+              <w:rPr>
+                <w:sz w:val="20"/>
+                <w:szCs w:val="20"/>
+              </w:rPr>
+            </w:pPr>
+            <w:r>
+              <w:rPr>
+                <w:sz w:val="20"/>
+                <w:szCs w:val="20"/>
+              </w:rPr>
               <w:t>Course grad</w:t>
             </w:r>
             <w:r>
@@ -1601,6 +1724,7 @@
                 <w:sz w:val="20"/>
                 <w:szCs w:val="20"/>
               </w:rPr>
+              <w:lastRenderedPageBreak/>
               <w:t xml:space="preserve">C- </w:t>
             </w:r>
             <w:r>

</xml_diff>

<commit_message>
Updated for Fall 24
</commit_message>
<xml_diff>
--- a/CIST 1600 Syllabus - Python Programming.docx
+++ b/CIST 1600 Syllabus - Python Programming.docx
@@ -36,7 +36,7 @@
       <w:bookmarkStart w:id="0" w:name="30j0zll" w:colFirst="0" w:colLast="0"/>
       <w:bookmarkEnd w:id="0"/>
       <w:r>
-        <w:t>Spring</w:t>
+        <w:t>Fall</w:t>
       </w:r>
       <w:r>
         <w:t xml:space="preserve"> 202</w:t>
@@ -138,10 +138,43 @@
                 <w:sz w:val="20"/>
                 <w:szCs w:val="20"/>
               </w:rPr>
-              <w:t>9:00 – 10:15 AM</w:t>
-            </w:r>
-            <w:bookmarkStart w:id="2" w:name="_GoBack"/>
-            <w:bookmarkEnd w:id="2"/>
+              <w:t>10:30</w:t>
+            </w:r>
+            <w:r>
+              <w:rPr>
+                <w:sz w:val="20"/>
+                <w:szCs w:val="20"/>
+              </w:rPr>
+              <w:t xml:space="preserve"> – </w:t>
+            </w:r>
+            <w:r>
+              <w:rPr>
+                <w:sz w:val="20"/>
+                <w:szCs w:val="20"/>
+              </w:rPr>
+              <w:t>11</w:t>
+            </w:r>
+            <w:r>
+              <w:rPr>
+                <w:sz w:val="20"/>
+                <w:szCs w:val="20"/>
+              </w:rPr>
+              <w:t>:</w:t>
+            </w:r>
+            <w:r>
+              <w:rPr>
+                <w:sz w:val="20"/>
+                <w:szCs w:val="20"/>
+              </w:rPr>
+              <w:t>4</w:t>
+            </w:r>
+            <w:r>
+              <w:rPr>
+                <w:sz w:val="20"/>
+                <w:szCs w:val="20"/>
+              </w:rPr>
+              <w:t>5 AM</w:t>
+            </w:r>
             <w:r>
               <w:rPr>
                 <w:sz w:val="20"/>
@@ -403,6 +436,35 @@
                 <w:sz w:val="20"/>
                 <w:szCs w:val="20"/>
               </w:rPr>
+              <w:t>I am generally in my office Tuesday/Thursday from 10:30 – 11:45 AM. Feel free to stop by.</w:t>
+            </w:r>
+            <w:bookmarkStart w:id="2" w:name="_GoBack"/>
+            <w:bookmarkEnd w:id="2"/>
+          </w:p>
+          <w:p>
+            <w:pPr>
+              <w:widowControl w:val="0"/>
+              <w:spacing w:line="240" w:lineRule="auto"/>
+              <w:rPr>
+                <w:sz w:val="20"/>
+                <w:szCs w:val="20"/>
+              </w:rPr>
+            </w:pPr>
+          </w:p>
+          <w:p>
+            <w:pPr>
+              <w:widowControl w:val="0"/>
+              <w:spacing w:line="240" w:lineRule="auto"/>
+              <w:rPr>
+                <w:sz w:val="20"/>
+                <w:szCs w:val="20"/>
+              </w:rPr>
+            </w:pPr>
+            <w:r>
+              <w:rPr>
+                <w:sz w:val="20"/>
+                <w:szCs w:val="20"/>
+              </w:rPr>
               <w:t xml:space="preserve">If you have a specific need, please e-mail and I will work to be there to accommodate. I am also happy to meet via video conference. If you need to meet outside of office hours, please e-mail and we can </w:t>
             </w:r>
             <w:proofErr w:type="gramStart"/>
@@ -785,6 +847,7 @@
                 <w:sz w:val="20"/>
                 <w:szCs w:val="20"/>
               </w:rPr>
+              <w:lastRenderedPageBreak/>
               <w:t xml:space="preserve">Every submittal which is determined by the Instructor to be a copy of another submittal will be scored as zero.  It is your responsibility to protect your work </w:t>
             </w:r>
             <w:r>
@@ -1645,6 +1708,7 @@
                 <w:sz w:val="20"/>
                 <w:szCs w:val="20"/>
               </w:rPr>
+              <w:lastRenderedPageBreak/>
               <w:t xml:space="preserve">C- </w:t>
             </w:r>
             <w:r>
@@ -1741,7 +1805,6 @@
                 <w:sz w:val="20"/>
                 <w:szCs w:val="20"/>
               </w:rPr>
-              <w:lastRenderedPageBreak/>
               <w:t xml:space="preserve">F          </w:t>
             </w:r>
             <w:r>

</xml_diff>